<commit_message>
Update scripts and UIP Internship classes
Had to update update_counter() under the UIP
Internship class due to my schedule changing.
</commit_message>
<xml_diff>
--- a/UIP/outputs/DailyJounalNo006.docx
+++ b/UIP/outputs/DailyJounalNo006.docx
@@ -87,16 +87,7 @@
           <w:sz w:val="32"/>
           <w:szCs w:val="32"/>
         </w:rPr>
-        <w:t xml:space="preserve">REMAINING HOURS: </w:t>
-      </w:r>
-      <w:r>
-        <w:rPr>
-          <w:rFonts w:ascii="Georgia" w:eastAsia="Georgia" w:hAnsi="Georgia" w:cs="Georgia"/>
-          <w:color w:val="274E13"/>
-          <w:sz w:val="32"/>
-          <w:szCs w:val="32"/>
-        </w:rPr>
-        <w:t>554</w:t>
+        <w:t>REMAINING HOURS: 554</w:t>
       </w:r>
     </w:p>
     <w:p>
@@ -144,19 +135,41 @@
           <w:szCs w:val="24"/>
         </w:rPr>
         <w:t>Today I studied the OOP PHP and MVC PHP videos shared by our supervisor. Gave me a good idea of what to expect for backend programming with Laravel.</w:t>
-        <w:br/>
-        <w:br/>
-      </w:r>
-    </w:p>
-    <w:p>
-      <w:pPr>
-        <w:spacing w:line="480" w:lineRule="auto"/>
-        <w:jc w:val="center"/>
+      </w:r>
+      <w:r>
         <w:rPr>
           <w:rFonts w:ascii="Georgia" w:eastAsia="Georgia" w:hAnsi="Georgia" w:cs="Georgia"/>
           <w:sz w:val="24"/>
           <w:szCs w:val="24"/>
         </w:rPr>
+        <w:t xml:space="preserve"> Here, I learned the general, theoretical idea of how these files should interact with each other, along with a basic file structure within the editor. I am familiar with OOP from my time in Python and Java, but the PHP syntax is tripping me up.</w:t>
+      </w:r>
+      <w:r>
+        <w:rPr>
+          <w:rFonts w:ascii="Georgia" w:eastAsia="Georgia" w:hAnsi="Georgia" w:cs="Georgia"/>
+          <w:sz w:val="24"/>
+          <w:szCs w:val="24"/>
+        </w:rPr>
+        <w:br/>
+      </w:r>
+      <w:r>
+        <w:rPr>
+          <w:rFonts w:ascii="Georgia" w:eastAsia="Georgia" w:hAnsi="Georgia" w:cs="Georgia"/>
+          <w:sz w:val="24"/>
+          <w:szCs w:val="24"/>
+        </w:rPr>
+        <w:br/>
+      </w:r>
+    </w:p>
+    <w:p>
+      <w:pPr>
+        <w:spacing w:line="480" w:lineRule="auto"/>
+        <w:jc w:val="center"/>
+        <w:rPr>
+          <w:rFonts w:ascii="Georgia" w:eastAsia="Georgia" w:hAnsi="Georgia" w:cs="Georgia"/>
+          <w:sz w:val="24"/>
+          <w:szCs w:val="24"/>
+        </w:rPr>
       </w:pPr>
     </w:p>
     <w:p>
@@ -261,22 +274,26 @@
     </w:p>
     <w:p>
       <w:r>
+        <w:rPr>
+          <w:noProof/>
+        </w:rPr>
         <w:drawing>
-          <wp:inline xmlns:a="http://schemas.openxmlformats.org/drawingml/2006/main" xmlns:pic="http://schemas.openxmlformats.org/drawingml/2006/picture">
+          <wp:inline distT="0" distB="0" distL="0" distR="0" wp14:anchorId="4B8B8700" wp14:editId="42C6F374">
             <wp:extent cx="5486400" cy="2669059"/>
+            <wp:effectExtent l="0" t="0" r="0" b="0"/>
             <wp:docPr id="1" name="Picture 1"/>
             <wp:cNvGraphicFramePr>
-              <a:graphicFrameLocks noChangeAspect="1"/>
+              <a:graphicFrameLocks xmlns:a="http://schemas.openxmlformats.org/drawingml/2006/main" noChangeAspect="1"/>
             </wp:cNvGraphicFramePr>
-            <a:graphic>
+            <a:graphic xmlns:a="http://schemas.openxmlformats.org/drawingml/2006/main">
               <a:graphicData uri="http://schemas.openxmlformats.org/drawingml/2006/picture">
-                <pic:pic>
+                <pic:pic xmlns:pic="http://schemas.openxmlformats.org/drawingml/2006/picture">
                   <pic:nvPicPr>
                     <pic:cNvPr id="0" name="d6 (1).PNG"/>
                     <pic:cNvPicPr/>
                   </pic:nvPicPr>
                   <pic:blipFill>
-                    <a:blip r:embed="rId10"/>
+                    <a:blip r:embed="rId7"/>
                     <a:stretch>
                       <a:fillRect/>
                     </a:stretch>
@@ -286,7 +303,9 @@
                       <a:off x="0" y="0"/>
                       <a:ext cx="5486400" cy="2669059"/>
                     </a:xfrm>
-                    <a:prstGeom prst="rect"/>
+                    <a:prstGeom prst="rect">
+                      <a:avLst/>
+                    </a:prstGeom>
                   </pic:spPr>
                 </pic:pic>
               </a:graphicData>
@@ -297,22 +316,26 @@
     </w:p>
     <w:p>
       <w:r>
+        <w:rPr>
+          <w:noProof/>
+        </w:rPr>
         <w:drawing>
-          <wp:inline xmlns:a="http://schemas.openxmlformats.org/drawingml/2006/main" xmlns:pic="http://schemas.openxmlformats.org/drawingml/2006/picture">
+          <wp:inline distT="0" distB="0" distL="0" distR="0" wp14:anchorId="65767B8F" wp14:editId="0D6F15A9">
             <wp:extent cx="5486400" cy="2669059"/>
+            <wp:effectExtent l="0" t="0" r="0" b="0"/>
             <wp:docPr id="2" name="Picture 2"/>
             <wp:cNvGraphicFramePr>
-              <a:graphicFrameLocks noChangeAspect="1"/>
+              <a:graphicFrameLocks xmlns:a="http://schemas.openxmlformats.org/drawingml/2006/main" noChangeAspect="1"/>
             </wp:cNvGraphicFramePr>
-            <a:graphic>
+            <a:graphic xmlns:a="http://schemas.openxmlformats.org/drawingml/2006/main">
               <a:graphicData uri="http://schemas.openxmlformats.org/drawingml/2006/picture">
-                <pic:pic>
+                <pic:pic xmlns:pic="http://schemas.openxmlformats.org/drawingml/2006/picture">
                   <pic:nvPicPr>
                     <pic:cNvPr id="0" name="d6 (2).PNG"/>
                     <pic:cNvPicPr/>
                   </pic:nvPicPr>
                   <pic:blipFill>
-                    <a:blip r:embed="rId11"/>
+                    <a:blip r:embed="rId8"/>
                     <a:stretch>
                       <a:fillRect/>
                     </a:stretch>
@@ -322,7 +345,9 @@
                       <a:off x="0" y="0"/>
                       <a:ext cx="5486400" cy="2669059"/>
                     </a:xfrm>
-                    <a:prstGeom prst="rect"/>
+                    <a:prstGeom prst="rect">
+                      <a:avLst/>
+                    </a:prstGeom>
                   </pic:spPr>
                 </pic:pic>
               </a:graphicData>
@@ -332,7 +357,7 @@
       </w:r>
     </w:p>
     <w:sectPr>
-      <w:headerReference w:type="default" r:id="rId7"/>
+      <w:headerReference w:type="default" r:id="rId9"/>
       <w:pgSz w:w="12240" w:h="15840"/>
       <w:pgMar w:top="1440" w:right="1440" w:bottom="1440" w:left="1440" w:header="720" w:footer="720" w:gutter="0"/>
       <w:pgNumType w:start="1"/>
@@ -403,7 +428,7 @@
         <w:noProof/>
       </w:rPr>
       <w:drawing>
-        <wp:inline distT="114300" distB="114300" distL="114300" distR="114300" wp14:anchorId="1EA89187" wp14:editId="43E3B465">
+        <wp:inline distT="114300" distB="114300" distL="114300" distR="114300" wp14:anchorId="3D8E56B7" wp14:editId="18A17E2E">
           <wp:extent cx="795528" cy="795528"/>
           <wp:effectExtent l="0" t="0" r="0" b="0"/>
           <wp:docPr id="3" name="image1.png"/>

</xml_diff>